<commit_message>
deleted:    A1 Contact Form.css 	deleted:    A1 Contact Form.html 	deleted:    A1 Page1.css 	deleted:    A1 Page1.html 	deleted:    A1 Page2.html 	new file:   A1ContactForm.html 	new file:   A1Page1.css 	new file:   A1Page1.html 	new file:   A1Page2.html 	modified:   Documentation/Assignment 1.docx 	renamed:    images/html css.jpg -> Lab 4 Files/html css.jpg 	new file:   PageStyle.css 	new file:   images/AI Explained.jpg 	deleted:    images/AI2.jpg 	new file:   images/AIApps.png 	new file:   images/AIEvolved.png 	new file:   images/AIJob.jpg     new file:   images/AILearning.jpg 	new file:   images/binary.jpg 	new file:   images/circuitboard.jpg 	new file:   images/cpu.jpg 	new file:   images/future-cities.jpg 	new file:   images/hands.jpg
</commit_message>
<xml_diff>
--- a/Documentation/Assignment 1.docx
+++ b/Documentation/Assignment 1.docx
@@ -355,6 +355,79 @@
           <w:lang w:val="en-US"/>
         </w:rPr>
         <w:t>Should I use a small link page on the bottom?</w:t>
+      </w:r>
+    </w:p>
+    <w:p>
+      <w:pPr>
+        <w:rPr>
+          <w:lang w:val="en-US"/>
+        </w:rPr>
+      </w:pPr>
+      <w:r>
+        <w:rPr>
+          <w:lang w:val="en-US"/>
+        </w:rPr>
+        <w:br/>
+      </w:r>
+    </w:p>
+    <w:p>
+      <w:pPr>
+        <w:rPr>
+          <w:lang w:val="en-US"/>
+        </w:rPr>
+      </w:pPr>
+    </w:p>
+    <w:p>
+      <w:pPr>
+        <w:rPr>
+          <w:lang w:val="en-US"/>
+        </w:rPr>
+      </w:pPr>
+      <w:r>
+        <w:rPr>
+          <w:lang w:val="en-US"/>
+        </w:rPr>
+        <w:lastRenderedPageBreak/>
+        <w:t>CSS Checklist:</w:t>
+      </w:r>
+    </w:p>
+    <w:p>
+      <w:pPr>
+        <w:rPr>
+          <w:lang w:val="en-US"/>
+        </w:rPr>
+      </w:pPr>
+      <w:r>
+        <w:rPr>
+          <w:lang w:val="en-US"/>
+        </w:rPr>
+        <w:t>Attribute XXX</w:t>
+      </w:r>
+    </w:p>
+    <w:p>
+      <w:pPr>
+        <w:rPr>
+          <w:lang w:val="en-US"/>
+        </w:rPr>
+      </w:pPr>
+      <w:r>
+        <w:rPr>
+          <w:lang w:val="en-US"/>
+        </w:rPr>
+        <w:t>Sources:</w:t>
+      </w:r>
+    </w:p>
+    <w:p>
+      <w:pPr>
+        <w:rPr>
+          <w:lang w:val="en-US"/>
+        </w:rPr>
+      </w:pPr>
+      <w:r>
+        <w:rPr>
+          <w:lang w:val="en-US"/>
+        </w:rPr>
+        <w:t>https://www.123rf.com/photo_128019743_texture-composed-by-a-sequence-of-zero-and-one-numbers-on-a-white-background.html</w:t>
       </w:r>
     </w:p>
     <w:sectPr>

</xml_diff>